<commit_message>
half way through q4
</commit_message>
<xml_diff>
--- a/C-RIOT-AT2-Part2.docx
+++ b/C-RIOT-AT2-Part2.docx
@@ -2788,27 +2788,6 @@
           </w:p>
           <w:p>
             <w:pPr>
-              <w:pStyle w:val="Normal"/>
-              <w:ind w:left="0"/>
-              <w:rPr>
-                <w:rStyle w:val="Emphasis"/>
-                <w:rFonts w:ascii="Arial" w:hAnsi="Arial" w:eastAsia="SimSun" w:cs="Arial"/>
-                <w:sz w:val="22"/>
-                <w:szCs w:val="22"/>
-              </w:rPr>
-            </w:pPr>
-            <w:r>
-              <w:rPr>
-                <w:rStyle w:val="Emphasis"/>
-                <w:rFonts w:ascii="Arial" w:hAnsi="Arial" w:eastAsia="SimSun" w:cs="Arial"/>
-                <w:sz w:val="22"/>
-                <w:szCs w:val="22"/>
-              </w:rPr>
-              <w:t>15</w:t>
-            </w:r>
-          </w:p>
-          <w:p>
-            <w:pPr>
               <w:pStyle w:val="ListParagraph"/>
               <w:numPr>
                 <w:ilvl w:val="0"/>
@@ -2846,34 +2825,6 @@
           </w:p>
           <w:p>
             <w:pPr>
-              <w:pStyle w:val="Normal"/>
-              <w:ind w:left="0"/>
-              <w:cnfStyle w:val="000000100000" w:firstRow="0" w:lastRow="0" w:firstColumn="0" w:lastColumn="0" w:oddVBand="0" w:evenVBand="0" w:oddHBand="1" w:evenHBand="0" w:firstRowFirstColumn="0" w:firstRowLastColumn="0" w:lastRowFirstColumn="0" w:lastRowLastColumn="0"/>
-              <w:rPr>
-                <w:rStyle w:val="Emphasis"/>
-              </w:rPr>
-            </w:pPr>
-            <w:r>
-              <w:rPr>
-                <w:rStyle w:val="Emphasis"/>
-              </w:rPr>
-              <w:t>Import abstract base class</w:t>
-            </w:r>
-            <w:r>
-              <w:rPr>
-                <w:rStyle w:val="Emphasis"/>
-              </w:rPr>
-              <w:t xml:space="preserve">, </w:t>
-            </w:r>
-            <w:r>
-              <w:rPr>
-                <w:rStyle w:val="Emphasis"/>
-              </w:rPr>
-              <w:t>ABC</w:t>
-            </w:r>
-          </w:p>
-          <w:p>
-            <w:pPr>
               <w:pStyle w:val="ListParagraph"/>
               <w:numPr>
                 <w:ilvl w:val="0"/>
@@ -2893,53 +2844,16 @@
           </w:p>
           <w:p>
             <w:pPr>
-              <w:pStyle w:val="Normal"/>
-              <w:ind w:left="0"/>
-              <w:rPr>
-                <w:rStyle w:val="Emphasis"/>
-                <w:rFonts w:ascii="Arial" w:hAnsi="Arial" w:eastAsia="SimSun" w:cs="Arial"/>
-                <w:sz w:val="22"/>
-                <w:szCs w:val="22"/>
-              </w:rPr>
-            </w:pPr>
-            <w:r>
-              <w:rPr>
-                <w:rStyle w:val="Emphasis"/>
-                <w:rFonts w:ascii="Arial" w:hAnsi="Arial" w:eastAsia="SimSun" w:cs="Arial"/>
-                <w:sz w:val="22"/>
-                <w:szCs w:val="22"/>
-              </w:rPr>
-              <w:t xml:space="preserve">ABC is the super class and </w:t>
-            </w:r>
-            <w:r>
-              <w:rPr>
-                <w:rStyle w:val="Emphasis"/>
-                <w:rFonts w:ascii="Arial" w:hAnsi="Arial" w:eastAsia="SimSun" w:cs="Arial"/>
-                <w:sz w:val="22"/>
-                <w:szCs w:val="22"/>
-              </w:rPr>
-              <w:t>Blinkable</w:t>
-            </w:r>
-            <w:r>
-              <w:rPr>
-                <w:rStyle w:val="Emphasis"/>
-                <w:rFonts w:ascii="Arial" w:hAnsi="Arial" w:eastAsia="SimSun" w:cs="Arial"/>
-                <w:sz w:val="22"/>
-                <w:szCs w:val="22"/>
-              </w:rPr>
-              <w:t>() is the sub-class</w:t>
-            </w:r>
-          </w:p>
-          <w:p>
-            <w:pPr>
               <w:pStyle w:val="ListParagraph"/>
               <w:numPr>
                 <w:ilvl w:val="0"/>
                 <w:numId w:val="22"/>
               </w:numPr>
-              <w:cnfStyle w:val="000000100000" w:firstRow="0" w:lastRow="0" w:firstColumn="0" w:lastColumn="0" w:oddVBand="0" w:evenVBand="0" w:oddHBand="1" w:evenHBand="0" w:firstRowFirstColumn="0" w:firstRowLastColumn="0" w:lastRowFirstColumn="0" w:lastRowLastColumn="0"/>
-              <w:rPr>
-                <w:rStyle w:val="Emphasis"/>
+              <w:ind/>
+              <w:rPr>
+                <w:rStyle w:val="Emphasis"/>
+                <w:noProof w:val="0"/>
+                <w:lang w:val="en-AU"/>
               </w:rPr>
             </w:pPr>
             <w:r>
@@ -2947,36 +2861,6 @@
                 <w:rStyle w:val="Emphasis"/>
               </w:rPr>
               <w:t>What is the name of the process of deriving from base classes?</w:t>
-            </w:r>
-          </w:p>
-          <w:p>
-            <w:pPr>
-              <w:pStyle w:val="Normal"/>
-              <w:ind w:left="0"/>
-              <w:rPr>
-                <w:rFonts w:ascii="Arial" w:hAnsi="Arial" w:eastAsia="Arial" w:cs="Arial"/>
-                <w:noProof w:val="0"/>
-                <w:sz w:val="22"/>
-                <w:szCs w:val="22"/>
-                <w:lang w:val="en-AU"/>
-              </w:rPr>
-            </w:pPr>
-            <w:r>
-              <w:rPr>
-                <w:rFonts w:ascii="Helvetica" w:hAnsi="Helvetica" w:eastAsia="Helvetica" w:cs="Helvetica"/>
-                <w:b w:val="1"/>
-                <w:bCs w:val="1"/>
-                <w:i w:val="0"/>
-                <w:iCs w:val="0"/>
-                <w:caps w:val="0"/>
-                <w:smallCaps w:val="0"/>
-                <w:noProof w:val="0"/>
-                <w:color w:val="A9B7C6"/>
-                <w:sz w:val="21"/>
-                <w:szCs w:val="21"/>
-                <w:lang w:val="en-AU"/>
-              </w:rPr>
-              <w:t>Inheritance</w:t>
             </w:r>
           </w:p>
           <w:p>
@@ -3080,8 +2964,125 @@
               <w:rPr>
                 <w:color w:val="808080" w:themeColor="background1" w:themeShade="80"/>
                 <w:sz w:val="18"/>
-              </w:rPr>
-            </w:pPr>
+                <w:szCs w:val="18"/>
+              </w:rPr>
+            </w:pPr>
+            <w:r>
+              <w:rPr>
+                <w:color w:val="808080" w:themeColor="background1" w:themeTint="FF" w:themeShade="80"/>
+                <w:sz w:val="18"/>
+                <w:szCs w:val="18"/>
+              </w:rPr>
+              <w:t>A</w:t>
+            </w:r>
+            <w:r>
+              <w:rPr>
+                <w:color w:val="808080" w:themeColor="background1" w:themeTint="FF" w:themeShade="80"/>
+                <w:sz w:val="18"/>
+                <w:szCs w:val="18"/>
+              </w:rPr>
+              <w:t>.</w:t>
+            </w:r>
+            <w:r>
+              <w:rPr>
+                <w:color w:val="808080" w:themeColor="background1" w:themeTint="FF" w:themeShade="80"/>
+                <w:sz w:val="18"/>
+                <w:szCs w:val="18"/>
+              </w:rPr>
+              <w:t xml:space="preserve"> five classes</w:t>
+            </w:r>
+          </w:p>
+          <w:p>
+            <w:pPr>
+              <w:pStyle w:val="Normal"/>
+              <w:jc w:val="center"/>
+              <w:rPr>
+                <w:color w:val="808080" w:themeColor="background1" w:themeTint="FF" w:themeShade="80"/>
+                <w:sz w:val="18"/>
+                <w:szCs w:val="18"/>
+              </w:rPr>
+            </w:pPr>
+            <w:r>
+              <w:rPr>
+                <w:color w:val="808080" w:themeColor="background1" w:themeTint="FF" w:themeShade="80"/>
+                <w:sz w:val="18"/>
+                <w:szCs w:val="18"/>
+              </w:rPr>
+              <w:t>B</w:t>
+            </w:r>
+            <w:r>
+              <w:rPr>
+                <w:color w:val="808080" w:themeColor="background1" w:themeTint="FF" w:themeShade="80"/>
+                <w:sz w:val="18"/>
+                <w:szCs w:val="18"/>
+              </w:rPr>
+              <w:t>.</w:t>
+            </w:r>
+            <w:r>
+              <w:rPr>
+                <w:color w:val="808080" w:themeColor="background1" w:themeTint="FF" w:themeShade="80"/>
+                <w:sz w:val="18"/>
+                <w:szCs w:val="18"/>
+              </w:rPr>
+              <w:t xml:space="preserve"> abstract base class, ABC</w:t>
+            </w:r>
+          </w:p>
+          <w:p>
+            <w:pPr>
+              <w:pStyle w:val="Normal"/>
+              <w:bidi w:val="0"/>
+              <w:spacing w:before="0" w:beforeAutospacing="off" w:after="120" w:afterAutospacing="off" w:line="276" w:lineRule="auto"/>
+              <w:ind w:left="0" w:right="0"/>
+              <w:jc w:val="center"/>
+              <w:rPr>
+                <w:color w:val="808080" w:themeColor="background1" w:themeTint="FF" w:themeShade="80"/>
+                <w:sz w:val="18"/>
+                <w:szCs w:val="18"/>
+              </w:rPr>
+            </w:pPr>
+            <w:r>
+              <w:rPr>
+                <w:color w:val="808080" w:themeColor="background1" w:themeTint="FF" w:themeShade="80"/>
+                <w:sz w:val="18"/>
+                <w:szCs w:val="18"/>
+              </w:rPr>
+              <w:t xml:space="preserve">C. </w:t>
+            </w:r>
+            <w:r>
+              <w:rPr>
+                <w:color w:val="808080" w:themeColor="background1" w:themeTint="FF" w:themeShade="80"/>
+                <w:sz w:val="18"/>
+                <w:szCs w:val="18"/>
+              </w:rPr>
+              <w:t>Happy and Sad are sub-class of Smiley, which is the su</w:t>
+            </w:r>
+            <w:r>
+              <w:rPr>
+                <w:color w:val="808080" w:themeColor="background1" w:themeTint="FF" w:themeShade="80"/>
+                <w:sz w:val="18"/>
+                <w:szCs w:val="18"/>
+              </w:rPr>
+              <w:t>per class</w:t>
+            </w:r>
+          </w:p>
+          <w:p>
+            <w:pPr>
+              <w:pStyle w:val="Normal"/>
+              <w:jc w:val="center"/>
+              <w:rPr>
+                <w:color w:val="808080" w:themeColor="background1" w:themeTint="FF" w:themeShade="80"/>
+                <w:sz w:val="18"/>
+                <w:szCs w:val="18"/>
+              </w:rPr>
+            </w:pPr>
+            <w:r>
+              <w:rPr>
+                <w:color w:val="808080" w:themeColor="background1" w:themeTint="FF" w:themeShade="80"/>
+                <w:sz w:val="18"/>
+                <w:szCs w:val="18"/>
+              </w:rPr>
+              <w:t>D. Inheritance</w:t>
+            </w:r>
           </w:p>
           <w:p>
             <w:pPr>
@@ -3509,6 +3510,34 @@
             <w:pPr>
               <w:cnfStyle w:val="000000000000" w:firstRow="0" w:lastRow="0" w:firstColumn="0" w:lastColumn="0" w:oddVBand="0" w:evenVBand="0" w:oddHBand="0" w:evenHBand="0" w:firstRowFirstColumn="0" w:firstRowLastColumn="0" w:lastRowFirstColumn="0" w:lastRowLastColumn="0"/>
             </w:pPr>
+            <w:r>
+              <w:rPr/>
+              <w:t xml:space="preserve">Happy and Sad are mostly the same but </w:t>
+            </w:r>
+            <w:r>
+              <w:rPr/>
+              <w:t xml:space="preserve">the names. </w:t>
+            </w:r>
+            <w:r>
+              <w:rPr/>
+              <w:t xml:space="preserve">Happy </w:t>
+            </w:r>
+            <w:r>
+              <w:rPr/>
+              <w:t xml:space="preserve">also inherits from </w:t>
+            </w:r>
+            <w:r>
+              <w:rPr/>
+              <w:t>Blinkable</w:t>
+            </w:r>
+            <w:r>
+              <w:rPr/>
+              <w:t>.</w:t>
+            </w:r>
+            <w:r>
+              <w:rPr/>
+              <w:t xml:space="preserve"> Happy also has a blink method</w:t>
+            </w:r>
           </w:p>
           <w:p>
             <w:pPr>
@@ -3973,7 +4002,87 @@
           </w:p>
           <w:p>
             <w:pPr>
-              <w:cnfStyle w:val="000000000000" w:firstRow="0" w:lastRow="0" w:firstColumn="0" w:lastColumn="0" w:oddVBand="0" w:evenVBand="0" w:oddHBand="0" w:evenHBand="0" w:firstRowFirstColumn="0" w:firstRowLastColumn="0" w:lastRowFirstColumn="0" w:lastRowLastColumn="0"/>
+              <w:pStyle w:val="ListParagraph"/>
+              <w:numPr>
+                <w:ilvl w:val="0"/>
+                <w:numId w:val="31"/>
+              </w:numPr>
+              <w:cnfStyle w:val="000000000000" w:firstRow="0" w:lastRow="0" w:firstColumn="0" w:lastColumn="0" w:oddVBand="0" w:evenVBand="0" w:oddHBand="0" w:evenHBand="0" w:firstRowFirstColumn="0" w:firstRowLastColumn="0" w:lastRowFirstColumn="0" w:lastRowLastColumn="0"/>
+              <w:rPr/>
+            </w:pPr>
+            <w:r>
+              <w:rPr/>
+              <w:t>SenseHat</w:t>
+            </w:r>
+            <w:r>
+              <w:rPr/>
+              <w:t xml:space="preserve"> is used in the Smiley class</w:t>
+            </w:r>
+          </w:p>
+          <w:p>
+            <w:pPr>
+              <w:pStyle w:val="ListParagraph"/>
+              <w:numPr>
+                <w:ilvl w:val="0"/>
+                <w:numId w:val="31"/>
+              </w:numPr>
+              <w:rPr>
+                <w:rFonts w:ascii="Arial" w:hAnsi="Arial" w:eastAsia="Calibri" w:cs="Times New Roman"/>
+                <w:sz w:val="22"/>
+                <w:szCs w:val="22"/>
+              </w:rPr>
+            </w:pPr>
+            <w:r>
+              <w:rPr>
+                <w:rFonts w:ascii="Arial" w:hAnsi="Arial" w:eastAsia="Calibri" w:cs="Times New Roman"/>
+                <w:sz w:val="22"/>
+                <w:szCs w:val="22"/>
+              </w:rPr>
+              <w:t>Low_light</w:t>
+            </w:r>
+            <w:r>
+              <w:rPr>
+                <w:rFonts w:ascii="Arial" w:hAnsi="Arial" w:eastAsia="Calibri" w:cs="Times New Roman"/>
+                <w:sz w:val="22"/>
+                <w:szCs w:val="22"/>
+              </w:rPr>
+              <w:t xml:space="preserve"> and set_pixels</w:t>
+            </w:r>
+          </w:p>
+          <w:p>
+            <w:pPr>
+              <w:pStyle w:val="ListParagraph"/>
+              <w:numPr>
+                <w:ilvl w:val="0"/>
+                <w:numId w:val="31"/>
+              </w:numPr>
+              <w:rPr>
+                <w:rFonts w:ascii="Arial" w:hAnsi="Arial" w:eastAsia="Calibri" w:cs="Times New Roman"/>
+                <w:sz w:val="22"/>
+                <w:szCs w:val="22"/>
+              </w:rPr>
+            </w:pPr>
+            <w:r>
+              <w:rPr>
+                <w:rFonts w:ascii="Arial" w:hAnsi="Arial" w:eastAsia="Calibri" w:cs="Times New Roman"/>
+                <w:sz w:val="22"/>
+                <w:szCs w:val="22"/>
+              </w:rPr>
+              <w:t>Encapsulation</w:t>
+            </w:r>
+          </w:p>
+          <w:p>
+            <w:pPr>
+              <w:pStyle w:val="ListParagraph"/>
+              <w:numPr>
+                <w:ilvl w:val="0"/>
+                <w:numId w:val="31"/>
+              </w:numPr>
+              <w:rPr>
+                <w:rFonts w:ascii="Arial" w:hAnsi="Arial" w:eastAsia="Calibri" w:cs="Times New Roman"/>
+                <w:sz w:val="22"/>
+                <w:szCs w:val="22"/>
+              </w:rPr>
             </w:pPr>
           </w:p>
           <w:p>
@@ -8997,6 +9106,91 @@
 
 <file path=word/numbering.xml><?xml version="1.0" encoding="utf-8"?>
 <w:numbering xmlns:wpc="http://schemas.microsoft.com/office/word/2010/wordprocessingCanvas" xmlns:cx="http://schemas.microsoft.com/office/drawing/2014/chartex" xmlns:cx1="http://schemas.microsoft.com/office/drawing/2015/9/8/chartex" xmlns:cx2="http://schemas.microsoft.com/office/drawing/2015/10/21/chartex" xmlns:cx3="http://schemas.microsoft.com/office/drawing/2016/5/9/chartex" xmlns:cx4="http://schemas.microsoft.com/office/drawing/2016/5/10/chartex" xmlns:cx5="http://schemas.microsoft.com/office/drawing/2016/5/11/chartex" xmlns:cx6="http://schemas.microsoft.com/office/drawing/2016/5/12/chartex" xmlns:cx7="http://schemas.microsoft.com/office/drawing/2016/5/13/chartex" xmlns:cx8="http://schemas.microsoft.com/office/drawing/2016/5/14/chartex" xmlns:mc="http://schemas.openxmlformats.org/markup-compatibility/2006" xmlns:aink="http://schemas.microsoft.com/office/drawing/2016/ink" xmlns:am3d="http://schemas.microsoft.com/office/drawing/2017/model3d" xmlns:o="urn:schemas-microsoft-com:office:office" xmlns:oel="http://schemas.microsoft.com/office/2019/extlst" xmlns:r="http://schemas.openxmlformats.org/officeDocument/2006/relationships" xmlns:m="http://schemas.openxmlformats.org/officeDocument/2006/math" xmlns:v="urn:schemas-microsoft-com:vml" xmlns:wp14="http://schemas.microsoft.com/office/word/2010/wordprocessingDrawing" xmlns:wp="http://schemas.openxmlformats.org/drawingml/2006/wordprocessingDrawing" xmlns:w10="urn:schemas-microsoft-com:office:word" xmlns:w="http://schemas.openxmlformats.org/wordprocessingml/2006/main" xmlns:w14="http://schemas.microsoft.com/office/word/2010/wordml" xmlns:w15="http://schemas.microsoft.com/office/word/2012/wordml" xmlns:w16cex="http://schemas.microsoft.com/office/word/2018/wordml/cex" xmlns:w16cid="http://schemas.microsoft.com/office/word/2016/wordml/cid" xmlns:w16="http://schemas.microsoft.com/office/word/2018/wordml" xmlns:w16du="http://schemas.microsoft.com/office/word/2023/wordml/word16du" xmlns:w16sdtdh="http://schemas.microsoft.com/office/word/2020/wordml/sdtdatahash" xmlns:w16se="http://schemas.microsoft.com/office/word/2015/wordml/symex" xmlns:wpg="http://schemas.microsoft.com/office/word/2010/wordprocessingGroup" xmlns:wpi="http://schemas.microsoft.com/office/word/2010/wordprocessingInk" xmlns:wne="http://schemas.microsoft.com/office/word/2006/wordml" xmlns:wps="http://schemas.microsoft.com/office/word/2010/wordprocessingShape" mc:Ignorable="w14 w15 w16se w16cid w16 w16cex w16sdtdh wp14">
+  <w:abstractNum xmlns:w="http://schemas.openxmlformats.org/wordprocessingml/2006/main" w:abstractNumId="30">
+    <w:nsid w:val="11fd7550"/>
+    <w:multiLevelType xmlns:w="http://schemas.openxmlformats.org/wordprocessingml/2006/main" w:val="hybridMultilevel"/>
+    <w:lvl xmlns:w="http://schemas.openxmlformats.org/wordprocessingml/2006/main" w:ilvl="0">
+      <w:start w:val="1"/>
+      <w:numFmt w:val="lowerLetter"/>
+      <w:lvlText w:val="%1."/>
+      <w:lvlJc w:val="left"/>
+      <w:pPr>
+        <w:ind w:left="720" w:hanging="360"/>
+      </w:pPr>
+    </w:lvl>
+    <w:lvl xmlns:w="http://schemas.openxmlformats.org/wordprocessingml/2006/main" w:ilvl="1">
+      <w:start w:val="1"/>
+      <w:numFmt w:val="lowerLetter"/>
+      <w:lvlText w:val="%2."/>
+      <w:lvlJc w:val="left"/>
+      <w:pPr>
+        <w:ind w:left="1440" w:hanging="360"/>
+      </w:pPr>
+    </w:lvl>
+    <w:lvl xmlns:w="http://schemas.openxmlformats.org/wordprocessingml/2006/main" w:ilvl="2">
+      <w:start w:val="1"/>
+      <w:numFmt w:val="lowerRoman"/>
+      <w:lvlText w:val="%3."/>
+      <w:lvlJc w:val="right"/>
+      <w:pPr>
+        <w:ind w:left="2160" w:hanging="180"/>
+      </w:pPr>
+    </w:lvl>
+    <w:lvl xmlns:w="http://schemas.openxmlformats.org/wordprocessingml/2006/main" w:ilvl="3">
+      <w:start w:val="1"/>
+      <w:numFmt w:val="decimal"/>
+      <w:lvlText w:val="%4."/>
+      <w:lvlJc w:val="left"/>
+      <w:pPr>
+        <w:ind w:left="2880" w:hanging="360"/>
+      </w:pPr>
+    </w:lvl>
+    <w:lvl xmlns:w="http://schemas.openxmlformats.org/wordprocessingml/2006/main" w:ilvl="4">
+      <w:start w:val="1"/>
+      <w:numFmt w:val="lowerLetter"/>
+      <w:lvlText w:val="%5."/>
+      <w:lvlJc w:val="left"/>
+      <w:pPr>
+        <w:ind w:left="3600" w:hanging="360"/>
+      </w:pPr>
+    </w:lvl>
+    <w:lvl xmlns:w="http://schemas.openxmlformats.org/wordprocessingml/2006/main" w:ilvl="5">
+      <w:start w:val="1"/>
+      <w:numFmt w:val="lowerRoman"/>
+      <w:lvlText w:val="%6."/>
+      <w:lvlJc w:val="right"/>
+      <w:pPr>
+        <w:ind w:left="4320" w:hanging="180"/>
+      </w:pPr>
+    </w:lvl>
+    <w:lvl xmlns:w="http://schemas.openxmlformats.org/wordprocessingml/2006/main" w:ilvl="6">
+      <w:start w:val="1"/>
+      <w:numFmt w:val="decimal"/>
+      <w:lvlText w:val="%7."/>
+      <w:lvlJc w:val="left"/>
+      <w:pPr>
+        <w:ind w:left="5040" w:hanging="360"/>
+      </w:pPr>
+    </w:lvl>
+    <w:lvl xmlns:w="http://schemas.openxmlformats.org/wordprocessingml/2006/main" w:ilvl="7">
+      <w:start w:val="1"/>
+      <w:numFmt w:val="lowerLetter"/>
+      <w:lvlText w:val="%8."/>
+      <w:lvlJc w:val="left"/>
+      <w:pPr>
+        <w:ind w:left="5760" w:hanging="360"/>
+      </w:pPr>
+    </w:lvl>
+    <w:lvl xmlns:w="http://schemas.openxmlformats.org/wordprocessingml/2006/main" w:ilvl="8">
+      <w:start w:val="1"/>
+      <w:numFmt w:val="lowerRoman"/>
+      <w:lvlText w:val="%9."/>
+      <w:lvlJc w:val="right"/>
+      <w:pPr>
+        <w:ind w:left="6480" w:hanging="180"/>
+      </w:pPr>
+    </w:lvl>
+  </w:abstractNum>
   <w:abstractNum w:abstractNumId="0" w15:restartNumberingAfterBreak="0">
     <w:nsid w:val="005D2989"/>
     <w:multiLevelType w:val="hybridMultilevel"/>
@@ -10854,7 +11048,7 @@
     <w:nsid w:val="50EA6ACF"/>
     <w:multiLevelType w:val="hybridMultilevel"/>
     <w:tmpl w:val="DF8815C6"/>
-    <w:lvl w:ilvl="0" w:tplc="08090019">
+    <w:lvl w:ilvl="0">
       <w:start w:val="1"/>
       <w:numFmt w:val="lowerLetter"/>
       <w:lvlText w:val="%1."/>
@@ -10862,9 +11056,7 @@
       <w:pPr>
         <w:ind w:left="720" w:hanging="360"/>
       </w:pPr>
-      <w:rPr>
-        <w:rFonts w:hint="default"/>
-      </w:rPr>
+      <w:rPr/>
     </w:lvl>
     <w:lvl w:ilvl="1" w:tplc="08090019" w:tentative="1">
       <w:start w:val="1"/>
@@ -12175,6 +12367,9 @@
       </w:rPr>
     </w:lvl>
   </w:abstractNum>
+  <w:num w:numId="31">
+    <w:abstractNumId w:val="30"/>
+  </w:num>
   <w:num w:numId="1" w16cid:durableId="767578726">
     <w:abstractNumId w:val="3"/>
   </w:num>

</xml_diff>